<commit_message>
baler vallage na kisu
</commit_message>
<xml_diff>
--- a/1-1/Mechatronics/Sessional/MTE-LAB.docx
+++ b/1-1/Mechatronics/Sessional/MTE-LAB.docx
@@ -2631,12 +2631,6 @@
             <w:insideH w:val="single" w:color="auto" w:sz="4" w:space="0"/>
             <w:insideV w:val="single" w:color="auto" w:sz="4" w:space="0"/>
           </w:tblBorders>
-          <w:tblCellMar>
-            <w:top w:w="0" w:type="dxa"/>
-            <w:left w:w="108" w:type="dxa"/>
-            <w:bottom w:w="0" w:type="dxa"/>
-            <w:right w:w="108" w:type="dxa"/>
-          </w:tblCellMar>
         </w:tblPrEx>
         <w:trPr>
           <w:trHeight w:val="326" w:hRule="atLeast"/>
@@ -5612,8 +5606,8 @@
           <w:b/>
           <w:bCs/>
           <w:color w:val="404040" w:themeColor="text1" w:themeTint="BF"/>
-          <w:sz w:val="18"/>
-          <w:szCs w:val="18"/>
+          <w:sz w:val="22"/>
+          <w:szCs w:val="22"/>
           <w:u w:val="none"/>
           <w:lang w:val="en-US"/>
           <w14:textFill>
@@ -5632,8 +5626,8 @@
           <w:b/>
           <w:bCs/>
           <w:color w:val="404040" w:themeColor="text1" w:themeTint="BF"/>
-          <w:sz w:val="18"/>
-          <w:szCs w:val="18"/>
+          <w:sz w:val="22"/>
+          <w:szCs w:val="22"/>
           <w:u w:val="none"/>
           <w:lang w:val="en-US"/>
           <w14:textFill>
@@ -10362,35 +10356,25 @@
             </w14:solidFill>
           </w14:textFill>
         </w:rPr>
-        <w:t>Industrial Robotic Arm</w:t>
-      </w:r>
-      <w:bookmarkStart w:id="0" w:name="_GoBack"/>
-      <w:bookmarkEnd w:id="0"/>
-      <w:r>
+        <w:t>Industrial Robotic Arm:</w:t>
+      </w:r>
+    </w:p>
+    <w:p>
+      <w:pPr>
+        <w:jc w:val="both"/>
         <w:rPr>
           <w:rFonts w:hint="default" w:ascii="Times New Roman" w:hAnsi="Times New Roman" w:cs="Times New Roman"/>
           <w:b/>
           <w:bCs/>
-          <w:color w:val="404040" w:themeColor="text1" w:themeTint="BF"/>
-          <w:sz w:val="21"/>
-          <w:szCs w:val="21"/>
-          <w:u w:val="none"/>
-          <w:lang w:val="en-US"/>
-          <w14:textFill>
-            <w14:solidFill>
-              <w14:schemeClr w14:val="tx1">
-                <w14:lumMod w14:val="75000"/>
-                <w14:lumOff w14:val="25000"/>
-              </w14:schemeClr>
-            </w14:solidFill>
-          </w14:textFill>
-        </w:rPr>
-        <w:t>:</w:t>
-      </w:r>
-    </w:p>
-    <w:p>
-      <w:pPr>
-        <w:jc w:val="both"/>
+          <w:sz w:val="24"/>
+          <w:szCs w:val="24"/>
+          <w:lang w:val="en-US"/>
+        </w:rPr>
+      </w:pPr>
+    </w:p>
+    <w:p>
+      <w:pPr>
+        <w:jc w:val="center"/>
         <w:rPr>
           <w:rFonts w:hint="default" w:ascii="Times New Roman" w:hAnsi="Times New Roman" w:cs="Times New Roman"/>
           <w:b/>
@@ -10400,33 +10384,12 @@
           <w:lang w:val="en-US"/>
         </w:rPr>
       </w:pPr>
-    </w:p>
-    <w:p>
-      <w:pPr>
-        <w:jc w:val="center"/>
-        <w:rPr>
-          <w:rFonts w:hint="default" w:ascii="Times New Roman" w:hAnsi="Times New Roman" w:cs="Times New Roman"/>
-          <w:b/>
-          <w:bCs/>
-          <w:sz w:val="24"/>
-          <w:szCs w:val="24"/>
-          <w:lang w:val="en-US"/>
-        </w:rPr>
-      </w:pPr>
-      <w:r>
-        <w:rPr>
-          <w:rFonts w:hint="default" w:ascii="Times New Roman" w:hAnsi="Times New Roman" w:cs="Times New Roman"/>
-          <w:b/>
-          <w:bCs/>
-          <w:sz w:val="24"/>
-          <w:szCs w:val="24"/>
-          <w:lang w:val="en-US"/>
-        </w:rPr>
+      <w:r>
         <w:drawing>
           <wp:inline distT="0" distB="0" distL="114300" distR="114300">
-            <wp:extent cx="1457960" cy="1666875"/>
-            <wp:effectExtent l="0" t="0" r="8890" b="9525"/>
-            <wp:docPr id="10" name="Picture 10" descr="download"/>
+            <wp:extent cx="1351915" cy="2348865"/>
+            <wp:effectExtent l="0" t="0" r="635" b="13335"/>
+            <wp:docPr id="2" name="Picture 1"/>
             <wp:cNvGraphicFramePr>
               <a:graphicFrameLocks xmlns:a="http://schemas.openxmlformats.org/drawingml/2006/main" noChangeAspect="1"/>
             </wp:cNvGraphicFramePr>
@@ -10434,7 +10397,7 @@
               <a:graphicData uri="http://schemas.openxmlformats.org/drawingml/2006/picture">
                 <pic:pic xmlns:pic="http://schemas.openxmlformats.org/drawingml/2006/picture">
                   <pic:nvPicPr>
-                    <pic:cNvPr id="10" name="Picture 10" descr="download"/>
+                    <pic:cNvPr id="2" name="Picture 1"/>
                     <pic:cNvPicPr>
                       <a:picLocks noChangeAspect="1"/>
                     </pic:cNvPicPr>
@@ -10448,11 +10411,15 @@
                   <pic:spPr>
                     <a:xfrm>
                       <a:off x="0" y="0"/>
-                      <a:ext cx="1457960" cy="1666875"/>
+                      <a:ext cx="1351915" cy="2348865"/>
                     </a:xfrm>
                     <a:prstGeom prst="rect">
                       <a:avLst/>
                     </a:prstGeom>
+                    <a:noFill/>
+                    <a:ln>
+                      <a:noFill/>
+                    </a:ln>
                   </pic:spPr>
                 </pic:pic>
               </a:graphicData>
@@ -10782,12 +10749,6 @@
             <w:insideH w:val="single" w:color="auto" w:sz="4" w:space="0"/>
             <w:insideV w:val="single" w:color="auto" w:sz="4" w:space="0"/>
           </w:tblBorders>
-          <w:tblCellMar>
-            <w:top w:w="0" w:type="dxa"/>
-            <w:left w:w="108" w:type="dxa"/>
-            <w:bottom w:w="0" w:type="dxa"/>
-            <w:right w:w="108" w:type="dxa"/>
-          </w:tblCellMar>
         </w:tblPrEx>
         <w:trPr>
           <w:trHeight w:val="238" w:hRule="atLeast"/>
@@ -11743,6 +11704,49 @@
         </w:rPr>
         <w:t>Discussion &amp; Conclusion:</w:t>
       </w:r>
+    </w:p>
+    <w:p>
+      <w:pPr>
+        <w:jc w:val="both"/>
+        <w:rPr>
+          <w:rFonts w:hint="default" w:ascii="Times New Roman" w:hAnsi="Times New Roman" w:cs="Times New Roman"/>
+          <w:b/>
+          <w:bCs/>
+          <w:sz w:val="24"/>
+          <w:szCs w:val="24"/>
+          <w:lang w:val="en-US"/>
+        </w:rPr>
+      </w:pPr>
+    </w:p>
+    <w:p>
+      <w:pPr>
+        <w:jc w:val="both"/>
+        <w:rPr>
+          <w:rFonts w:hint="default" w:ascii="Times New Roman" w:hAnsi="Times New Roman" w:cs="Times New Roman"/>
+          <w:b/>
+          <w:bCs/>
+          <w:sz w:val="24"/>
+          <w:szCs w:val="24"/>
+          <w:lang w:val="en-US"/>
+        </w:rPr>
+      </w:pPr>
+      <w:r>
+        <w:rPr>
+          <w:rFonts w:hint="default" w:ascii="Times New Roman" w:hAnsi="Times New Roman" w:eastAsia="SimSun" w:cs="Times New Roman"/>
+          <w:i w:val="0"/>
+          <w:iCs w:val="0"/>
+          <w:caps w:val="0"/>
+          <w:color w:val="222222"/>
+          <w:spacing w:val="0"/>
+          <w:sz w:val="22"/>
+          <w:szCs w:val="22"/>
+          <w:shd w:val="clear" w:fill="FFFFFF"/>
+          <w:lang w:val="en-US"/>
+        </w:rPr>
+        <w:t xml:space="preserve">Sample text </w:t>
+      </w:r>
+      <w:bookmarkStart w:id="0" w:name="_GoBack"/>
+      <w:bookmarkEnd w:id="0"/>
     </w:p>
     <w:sectPr>
       <w:pgSz w:w="11906" w:h="16838"/>

</xml_diff>